<commit_message>
add diagram and description for front and back end
</commit_message>
<xml_diff>
--- a/SampleFinalProjectSubmission.docx
+++ b/SampleFinalProjectSubmission.docx
@@ -3,24 +3,69 @@
 <w:document xmlns:wpc="http://schemas.microsoft.com/office/word/2010/wordprocessingCanvas" xmlns:cx="http://schemas.microsoft.com/office/drawing/2014/chartex" xmlns:cx1="http://schemas.microsoft.com/office/drawing/2015/9/8/chartex" xmlns:cx2="http://schemas.microsoft.com/office/drawing/2015/10/21/chartex" xmlns:cx3="http://schemas.microsoft.com/office/drawing/2016/5/9/chartex" xmlns:cx4="http://schemas.microsoft.com/office/drawing/2016/5/10/chartex" xmlns:cx5="http://schemas.microsoft.com/office/drawing/2016/5/11/chartex" xmlns:cx6="http://schemas.microsoft.com/office/drawing/2016/5/12/chartex" xmlns:cx7="http://schemas.microsoft.com/office/drawing/2016/5/13/chartex" xmlns:cx8="http://schemas.microsoft.com/office/drawing/2016/5/14/chartex" xmlns:mc="http://schemas.openxmlformats.org/markup-compatibility/2006" xmlns:aink="http://schemas.microsoft.com/office/drawing/2016/ink" xmlns:am3d="http://schemas.microsoft.com/office/drawing/2017/model3d" xmlns:o="urn:schemas-microsoft-com:office:office" xmlns:r="http://schemas.openxmlformats.org/officeDocument/2006/relationships" xmlns:m="http://schemas.openxmlformats.org/officeDocument/2006/math" xmlns:v="urn:schemas-microsoft-com:vml" xmlns:wp14="http://schemas.microsoft.com/office/word/2010/wordprocessingDrawing" xmlns:wp="http://schemas.openxmlformats.org/drawingml/2006/wordprocessingDrawing" xmlns:w10="urn:schemas-microsoft-com:office:word" xmlns:w="http://schemas.openxmlformats.org/wordprocessingml/2006/main" xmlns:w14="http://schemas.microsoft.com/office/word/2010/wordml" xmlns:w15="http://schemas.microsoft.com/office/word/2012/wordml" xmlns:w16cex="http://schemas.microsoft.com/office/word/2018/wordml/cex" xmlns:w16cid="http://schemas.microsoft.com/office/word/2016/wordml/cid" xmlns:w16="http://schemas.microsoft.com/office/word/2018/wordml" xmlns:w16se="http://schemas.microsoft.com/office/word/2015/wordml/symex" xmlns:wpg="http://schemas.microsoft.com/office/word/2010/wordprocessingGroup" xmlns:wpi="http://schemas.microsoft.com/office/word/2010/wordprocessingInk" xmlns:wne="http://schemas.microsoft.com/office/word/2006/wordml" xmlns:wps="http://schemas.microsoft.com/office/word/2010/wordprocessingShape" mc:Ignorable="w14 w15 w16se w16cid w16 w16cex wp14">
   <w:body>
     <w:p>
-      <w:r>
-        <w:rPr>
+      <w:pPr>
+        <w:jc w:val="center"/>
+        <w:rPr>
+          <w:rFonts w:cstheme="minorHAnsi"/>
           <w:b/>
           <w:bCs/>
         </w:rPr>
-        <w:t>SE575 – Final Project Deliverable – Blockchain Demonstration Simulator</w:t>
-      </w:r>
-    </w:p>
-    <w:p/>
-    <w:p>
-      <w:pPr>
-        <w:rPr>
+      </w:pPr>
+      <w:r>
+        <w:rPr>
+          <w:rFonts w:cstheme="minorHAnsi"/>
           <w:b/>
           <w:bCs/>
         </w:rPr>
-      </w:pPr>
-      <w:r>
-        <w:rPr>
+        <w:t>SE575</w:t>
+      </w:r>
+    </w:p>
+    <w:p>
+      <w:pPr>
+        <w:jc w:val="center"/>
+        <w:rPr>
+          <w:rFonts w:cstheme="minorHAnsi"/>
+          <w:b/>
+          <w:bCs/>
+        </w:rPr>
+      </w:pPr>
+      <w:r>
+        <w:rPr>
+          <w:rFonts w:cstheme="minorHAnsi"/>
+          <w:b/>
+          <w:bCs/>
+        </w:rPr>
+        <w:t>Final Project Deliverable</w:t>
+      </w:r>
+    </w:p>
+    <w:p>
+      <w:pPr>
+        <w:jc w:val="center"/>
+        <w:rPr>
+          <w:rFonts w:cstheme="minorHAnsi"/>
+        </w:rPr>
+      </w:pPr>
+      <w:r>
+        <w:rPr>
+          <w:rFonts w:cstheme="minorHAnsi"/>
+          <w:b/>
+          <w:bCs/>
+        </w:rPr>
+        <w:t>Blockchain Demonstration Simulator</w:t>
+      </w:r>
+    </w:p>
+    <w:p>
+      <w:pPr>
+        <w:spacing w:before="100" w:beforeAutospacing="1" w:after="100" w:afterAutospacing="1"/>
+        <w:rPr>
+          <w:rFonts w:cstheme="minorHAnsi"/>
+          <w:b/>
+          <w:bCs/>
+        </w:rPr>
+      </w:pPr>
+      <w:r>
+        <w:rPr>
+          <w:rFonts w:cstheme="minorHAnsi"/>
           <w:b/>
           <w:bCs/>
         </w:rPr>
@@ -34,27 +79,16 @@
           <w:ilvl w:val="0"/>
           <w:numId w:val="1"/>
         </w:numPr>
-      </w:pPr>
-      <w:r>
-        <w:t xml:space="preserve">Blake Nguyen </w:t>
-      </w:r>
-      <w:r>
-        <w:t>(</w:t>
-      </w:r>
-      <w:r>
-        <w:t>C</w:t>
-      </w:r>
-      <w:r>
-        <w:t xml:space="preserve">hange the </w:t>
-      </w:r>
-      <w:r>
-        <w:t xml:space="preserve">order </w:t>
-      </w:r>
-      <w:r>
-        <w:t>depending on submitter</w:t>
-      </w:r>
-      <w:r>
-        <w:t>)</w:t>
+        <w:spacing w:before="100" w:beforeAutospacing="1" w:after="100" w:afterAutospacing="1"/>
+        <w:rPr>
+          <w:rFonts w:cstheme="minorHAnsi"/>
+        </w:rPr>
+      </w:pPr>
+      <w:r>
+        <w:rPr>
+          <w:rFonts w:cstheme="minorHAnsi"/>
+        </w:rPr>
+        <w:t>Blake Nguyen</w:t>
       </w:r>
     </w:p>
     <w:p>
@@ -64,8 +98,15 @@
           <w:ilvl w:val="0"/>
           <w:numId w:val="1"/>
         </w:numPr>
-      </w:pPr>
-      <w:r>
+        <w:spacing w:before="100" w:beforeAutospacing="1" w:after="100" w:afterAutospacing="1"/>
+        <w:rPr>
+          <w:rFonts w:cstheme="minorHAnsi"/>
+        </w:rPr>
+      </w:pPr>
+      <w:r>
+        <w:rPr>
+          <w:rFonts w:cstheme="minorHAnsi"/>
+        </w:rPr>
         <w:t>Trevor Schirra</w:t>
       </w:r>
     </w:p>
@@ -76,59 +117,104 @@
           <w:ilvl w:val="0"/>
           <w:numId w:val="1"/>
         </w:numPr>
-      </w:pPr>
-      <w:r>
-        <w:t>Chaewon Yun</w:t>
-      </w:r>
-    </w:p>
-    <w:p>
-      <w:pPr>
-        <w:pStyle w:val="ListParagraph"/>
-      </w:pPr>
-    </w:p>
-    <w:p>
-      <w:r>
-        <w:rPr>
+        <w:spacing w:before="100" w:beforeAutospacing="1" w:after="100" w:afterAutospacing="1"/>
+        <w:rPr>
+          <w:rFonts w:cstheme="minorHAnsi"/>
+        </w:rPr>
+      </w:pPr>
+      <w:proofErr w:type="spellStart"/>
+      <w:r>
+        <w:rPr>
+          <w:rFonts w:cstheme="minorHAnsi"/>
+        </w:rPr>
+        <w:t>Chaewon</w:t>
+      </w:r>
+      <w:proofErr w:type="spellEnd"/>
+      <w:r>
+        <w:rPr>
+          <w:rFonts w:cstheme="minorHAnsi"/>
+        </w:rPr>
+        <w:t xml:space="preserve"> Yu</w:t>
+      </w:r>
+      <w:r>
+        <w:rPr>
+          <w:rFonts w:cstheme="minorHAnsi"/>
+        </w:rPr>
+        <w:t>n</w:t>
+      </w:r>
+    </w:p>
+    <w:p>
+      <w:pPr>
+        <w:spacing w:before="100" w:beforeAutospacing="1" w:after="100" w:afterAutospacing="1"/>
+        <w:rPr>
+          <w:rFonts w:cstheme="minorHAnsi"/>
+        </w:rPr>
+      </w:pPr>
+      <w:r>
+        <w:rPr>
+          <w:rFonts w:cstheme="minorHAnsi"/>
           <w:b/>
           <w:bCs/>
         </w:rPr>
         <w:t>Demonstration Video Link:</w:t>
       </w:r>
       <w:r>
+        <w:rPr>
+          <w:rFonts w:cstheme="minorHAnsi"/>
+        </w:rPr>
         <w:t xml:space="preserve">  </w:t>
       </w:r>
-      <w:hyperlink r:id="rId5" w:history="1">
+      <w:hyperlink r:id="rId6" w:history="1">
         <w:r>
           <w:rPr>
             <w:rStyle w:val="Hyperlink"/>
+            <w:rFonts w:cstheme="minorHAnsi"/>
           </w:rPr>
           <w:t>https://youtu.be/5o1NCRC--94</w:t>
         </w:r>
       </w:hyperlink>
     </w:p>
-    <w:p/>
-    <w:p/>
-    <w:p>
-      <w:pPr>
-        <w:rPr>
+    <w:p>
+      <w:pPr>
+        <w:spacing w:before="100" w:beforeAutospacing="1" w:after="100" w:afterAutospacing="1"/>
+        <w:rPr>
+          <w:rFonts w:cstheme="minorHAnsi"/>
           <w:b/>
           <w:bCs/>
         </w:rPr>
       </w:pPr>
       <w:r>
         <w:rPr>
+          <w:rFonts w:cstheme="minorHAnsi"/>
           <w:b/>
           <w:bCs/>
         </w:rPr>
         <w:t>Description</w:t>
       </w:r>
-    </w:p>
-    <w:p>
-      <w:r>
+      <w:r>
+        <w:rPr>
+          <w:rFonts w:cstheme="minorHAnsi"/>
+          <w:b/>
+          <w:bCs/>
+        </w:rPr>
+        <w:t>:</w:t>
+      </w:r>
+    </w:p>
+    <w:p>
+      <w:pPr>
+        <w:spacing w:before="100" w:beforeAutospacing="1" w:after="100" w:afterAutospacing="1"/>
+        <w:jc w:val="both"/>
+        <w:rPr>
+          <w:rFonts w:cstheme="minorHAnsi"/>
+        </w:rPr>
+      </w:pPr>
+      <w:r>
+        <w:rPr>
+          <w:rFonts w:cstheme="minorHAnsi"/>
+        </w:rPr>
         <w:t>A blockchain demo, completely deployable to k8s using a containerized (pod) architecture to package the front and backend as a single portable unit. This demo focuses on concurrency at many levels, from source code concurrency in the proof of work for speed, to the stability offered by managing pods through Kubernetes.</w:t>
       </w:r>
     </w:p>
-    <w:p/>
     <w:p>
       <w:pPr>
         <w:pStyle w:val="ListParagraph"/>
@@ -136,53 +222,95 @@
           <w:ilvl w:val="0"/>
           <w:numId w:val="2"/>
         </w:numPr>
-      </w:pPr>
-      <w:r>
+        <w:spacing w:before="100" w:beforeAutospacing="1" w:after="100" w:afterAutospacing="1"/>
+        <w:jc w:val="both"/>
+        <w:rPr>
+          <w:rFonts w:cstheme="minorHAnsi"/>
+        </w:rPr>
+      </w:pPr>
+      <w:r>
+        <w:rPr>
+          <w:rFonts w:cstheme="minorHAnsi"/>
+        </w:rPr>
         <w:t>Standalone modern front</w:t>
       </w:r>
       <w:r>
+        <w:rPr>
+          <w:rFonts w:cstheme="minorHAnsi"/>
+        </w:rPr>
         <w:t>-</w:t>
       </w:r>
       <w:r>
+        <w:rPr>
+          <w:rFonts w:cstheme="minorHAnsi"/>
+        </w:rPr>
         <w:t xml:space="preserve">end application </w:t>
       </w:r>
       <w:r>
+        <w:rPr>
+          <w:rFonts w:cstheme="minorHAnsi"/>
+        </w:rPr>
         <w:t>built</w:t>
       </w:r>
       <w:r>
+        <w:rPr>
+          <w:rFonts w:cstheme="minorHAnsi"/>
+        </w:rPr>
         <w:t xml:space="preserve"> using </w:t>
       </w:r>
       <w:r>
+        <w:rPr>
+          <w:rFonts w:cstheme="minorHAnsi"/>
+        </w:rPr>
         <w:t xml:space="preserve">HTML, CSS, </w:t>
       </w:r>
-      <w:proofErr w:type="spellStart"/>
-      <w:r>
-        <w:t>Javascript</w:t>
-      </w:r>
-      <w:proofErr w:type="spellEnd"/>
-      <w:r>
+      <w:r>
+        <w:rPr>
+          <w:rFonts w:cstheme="minorHAnsi"/>
+        </w:rPr>
+        <w:t>JavaScript</w:t>
+      </w:r>
+      <w:r>
+        <w:rPr>
+          <w:rFonts w:cstheme="minorHAnsi"/>
+        </w:rPr>
         <w:t xml:space="preserve">, and </w:t>
       </w:r>
       <w:r>
         <w:rPr>
-          <w:rFonts w:ascii="Malgun Gothic" w:eastAsia="Malgun Gothic" w:hAnsi="Malgun Gothic" w:cs="Malgun Gothic"/>
+          <w:rFonts w:eastAsia="Malgun Gothic" w:cstheme="minorHAnsi"/>
           <w:lang w:eastAsia="ko-KR"/>
         </w:rPr>
         <w:t>j</w:t>
       </w:r>
       <w:r>
+        <w:rPr>
+          <w:rFonts w:cstheme="minorHAnsi"/>
+        </w:rPr>
         <w:t xml:space="preserve">Query </w:t>
       </w:r>
       <w:r>
+        <w:rPr>
+          <w:rFonts w:cstheme="minorHAnsi"/>
+        </w:rPr>
         <w:t>and show</w:t>
       </w:r>
       <w:r>
+        <w:rPr>
+          <w:rFonts w:cstheme="minorHAnsi"/>
+        </w:rPr>
         <w:t>casing design attributes such as web components and reactive behavior</w:t>
       </w:r>
       <w:r>
+        <w:rPr>
+          <w:rFonts w:cstheme="minorHAnsi"/>
+        </w:rPr>
         <w:t>s</w:t>
       </w:r>
       <w:r>
+        <w:rPr>
+          <w:rFonts w:cstheme="minorHAnsi"/>
+        </w:rPr>
         <w:t>.</w:t>
       </w:r>
     </w:p>
@@ -193,17 +321,46 @@
           <w:ilvl w:val="0"/>
           <w:numId w:val="2"/>
         </w:numPr>
-      </w:pPr>
-      <w:r>
-        <w:t xml:space="preserve">Implemented HTML REQUEST to pass Block data, Preference changes, and any other commends from a user to </w:t>
-      </w:r>
-      <w:r>
+        <w:spacing w:before="100" w:beforeAutospacing="1" w:after="100" w:afterAutospacing="1"/>
+        <w:jc w:val="both"/>
+        <w:rPr>
+          <w:rFonts w:cstheme="minorHAnsi"/>
+        </w:rPr>
+      </w:pPr>
+      <w:r>
+        <w:rPr>
+          <w:rFonts w:cstheme="minorHAnsi"/>
+        </w:rPr>
+        <w:t>Implemented HTML REQUEST to pass Block data, Preference changes, and any other comm</w:t>
+      </w:r>
+      <w:r>
+        <w:rPr>
+          <w:rFonts w:cstheme="minorHAnsi"/>
+        </w:rPr>
+        <w:t>a</w:t>
+      </w:r>
+      <w:r>
+        <w:rPr>
+          <w:rFonts w:cstheme="minorHAnsi"/>
+        </w:rPr>
+        <w:t xml:space="preserve">nds from a user to </w:t>
+      </w:r>
+      <w:r>
+        <w:rPr>
+          <w:rFonts w:cstheme="minorHAnsi"/>
+        </w:rPr>
         <w:t>R</w:t>
       </w:r>
       <w:r>
+        <w:rPr>
+          <w:rFonts w:cstheme="minorHAnsi"/>
+        </w:rPr>
         <w:t>ust</w:t>
       </w:r>
       <w:r>
+        <w:rPr>
+          <w:rFonts w:cstheme="minorHAnsi"/>
+        </w:rPr>
         <w:t>.</w:t>
       </w:r>
     </w:p>
@@ -214,17 +371,34 @@
           <w:ilvl w:val="0"/>
           <w:numId w:val="2"/>
         </w:numPr>
-      </w:pPr>
-      <w:r>
+        <w:spacing w:before="100" w:beforeAutospacing="1" w:after="100" w:afterAutospacing="1"/>
+        <w:jc w:val="both"/>
+        <w:rPr>
+          <w:rFonts w:cstheme="minorHAnsi"/>
+        </w:rPr>
+      </w:pPr>
+      <w:r>
+        <w:rPr>
+          <w:rFonts w:cstheme="minorHAnsi"/>
+        </w:rPr>
         <w:t xml:space="preserve">Used </w:t>
       </w:r>
       <w:r>
+        <w:rPr>
+          <w:rFonts w:cstheme="minorHAnsi"/>
+        </w:rPr>
         <w:t>a JSON file to</w:t>
       </w:r>
       <w:r>
+        <w:rPr>
+          <w:rFonts w:cstheme="minorHAnsi"/>
+        </w:rPr>
         <w:t xml:space="preserve"> transfer</w:t>
       </w:r>
       <w:r>
+        <w:rPr>
+          <w:rFonts w:cstheme="minorHAnsi"/>
+        </w:rPr>
         <w:t xml:space="preserve"> data from rust to the front-end application.</w:t>
       </w:r>
     </w:p>
@@ -235,51 +409,45 @@
           <w:ilvl w:val="0"/>
           <w:numId w:val="2"/>
         </w:numPr>
-      </w:pPr>
-      <w:r>
+        <w:spacing w:before="100" w:beforeAutospacing="1" w:after="100" w:afterAutospacing="1"/>
+        <w:jc w:val="both"/>
+        <w:rPr>
+          <w:rFonts w:cstheme="minorHAnsi"/>
+        </w:rPr>
+      </w:pPr>
+      <w:r>
+        <w:rPr>
+          <w:rFonts w:cstheme="minorHAnsi"/>
+        </w:rPr>
         <w:t>Highly parallelized mining approach mimicking the workings of Go to minimize mining time.</w:t>
       </w:r>
-      <w:r>
-        <w:br/>
-      </w:r>
-    </w:p>
-    <w:p>
-      <w:pPr>
-        <w:rPr>
-          <w:i/>
-          <w:iCs/>
-          <w:color w:val="0070C0"/>
-          <w:sz w:val="20"/>
-          <w:szCs w:val="20"/>
-        </w:rPr>
-      </w:pPr>
-      <w:r>
-        <w:rPr>
-          <w:i/>
-          <w:iCs/>
-          <w:color w:val="0070C0"/>
-          <w:sz w:val="20"/>
-          <w:szCs w:val="20"/>
-        </w:rPr>
-        <w:t>(as you can see this is the “proposal” section from the directions.  A brief description and 3-5 bullet points outlining the key/novel attributes used in your project – this doesn’t need to be very long)</w:t>
-      </w:r>
-    </w:p>
-    <w:p/>
-    <w:p>
-      <w:r>
-        <w:rPr>
+    </w:p>
+    <w:p>
+      <w:pPr>
+        <w:spacing w:before="100" w:beforeAutospacing="1" w:after="100" w:afterAutospacing="1"/>
+        <w:rPr>
+          <w:rFonts w:cstheme="minorHAnsi"/>
+        </w:rPr>
+      </w:pPr>
+      <w:r>
+        <w:rPr>
+          <w:rFonts w:cstheme="minorHAnsi"/>
           <w:b/>
           <w:bCs/>
         </w:rPr>
         <w:t>Project Code Location:</w:t>
       </w:r>
       <w:r>
+        <w:rPr>
+          <w:rFonts w:cstheme="minorHAnsi"/>
+        </w:rPr>
         <w:t xml:space="preserve">  </w:t>
       </w:r>
-      <w:hyperlink r:id="rId6" w:history="1">
+      <w:hyperlink r:id="rId7" w:history="1">
         <w:r>
           <w:rPr>
             <w:rStyle w:val="Hyperlink"/>
+            <w:rFonts w:cstheme="minorHAnsi"/>
           </w:rPr>
           <w:t>https://github.com/TPXS-Drexel/bc-rust/tree/main</w:t>
         </w:r>
@@ -287,62 +455,67 @@
     </w:p>
     <w:p>
       <w:pPr>
-        <w:rPr>
-          <w:i/>
-          <w:iCs/>
-          <w:sz w:val="20"/>
-          <w:szCs w:val="20"/>
-        </w:rPr>
-      </w:pPr>
-    </w:p>
-    <w:p/>
-    <w:p>
-      <w:r>
-        <w:rPr>
+        <w:spacing w:before="100" w:beforeAutospacing="1" w:after="100" w:afterAutospacing="1"/>
+        <w:rPr>
+          <w:rFonts w:cstheme="minorHAnsi"/>
+        </w:rPr>
+      </w:pPr>
+      <w:r>
+        <w:rPr>
+          <w:rFonts w:cstheme="minorHAnsi"/>
           <w:b/>
           <w:bCs/>
         </w:rPr>
         <w:t>Project Build Information:</w:t>
       </w:r>
       <w:r>
+        <w:rPr>
+          <w:rFonts w:cstheme="minorHAnsi"/>
+        </w:rPr>
         <w:t xml:space="preserve">  See readme section from the </w:t>
       </w:r>
-      <w:proofErr w:type="spellStart"/>
-      <w:r>
-        <w:t>G</w:t>
-      </w:r>
-      <w:r>
-        <w:t>ithub</w:t>
-      </w:r>
-      <w:proofErr w:type="spellEnd"/>
-      <w:r>
+      <w:r>
+        <w:rPr>
+          <w:rFonts w:cstheme="minorHAnsi"/>
+        </w:rPr>
+        <w:t>GitHub</w:t>
+      </w:r>
+      <w:r>
+        <w:rPr>
+          <w:rFonts w:cstheme="minorHAnsi"/>
+        </w:rPr>
         <w:t xml:space="preserve"> repo: </w:t>
       </w:r>
     </w:p>
     <w:p>
-      <w:hyperlink r:id="rId7" w:history="1">
+      <w:pPr>
+        <w:spacing w:before="100" w:beforeAutospacing="1" w:after="100" w:afterAutospacing="1"/>
+        <w:rPr>
+          <w:rFonts w:cstheme="minorHAnsi"/>
+        </w:rPr>
+      </w:pPr>
+      <w:hyperlink r:id="rId8" w:history="1">
         <w:r>
           <w:rPr>
             <w:rStyle w:val="Hyperlink"/>
+            <w:rFonts w:cstheme="minorHAnsi"/>
           </w:rPr>
           <w:t>https://github.com/TPXS-Drexel/bc-rust/blob/main/README.md</w:t>
         </w:r>
       </w:hyperlink>
     </w:p>
     <w:p>
-      <w:r>
-        <w:br/>
-      </w:r>
-    </w:p>
-    <w:p>
-      <w:pPr>
-        <w:rPr>
+      <w:pPr>
+        <w:spacing w:before="100" w:beforeAutospacing="1" w:after="100" w:afterAutospacing="1"/>
+        <w:rPr>
+          <w:rFonts w:cstheme="minorHAnsi"/>
           <w:b/>
           <w:bCs/>
         </w:rPr>
       </w:pPr>
       <w:r>
         <w:rPr>
+          <w:rFonts w:cstheme="minorHAnsi"/>
           <w:b/>
           <w:bCs/>
         </w:rPr>
@@ -351,47 +524,311 @@
     </w:p>
     <w:p>
       <w:pPr>
-        <w:rPr>
-          <w:i/>
-          <w:iCs/>
+        <w:spacing w:before="100" w:beforeAutospacing="1" w:after="100" w:afterAutospacing="1"/>
+        <w:jc w:val="center"/>
+        <w:rPr>
+          <w:rFonts w:cstheme="minorHAnsi"/>
+        </w:rPr>
+      </w:pPr>
+      <w:r>
+        <w:rPr>
+          <w:rFonts w:cstheme="minorHAnsi"/>
+          <w:noProof/>
           <w:color w:val="0070C0"/>
           <w:sz w:val="20"/>
           <w:szCs w:val="20"/>
         </w:rPr>
-      </w:pPr>
-      <w:r>
-        <w:rPr>
-          <w:i/>
-          <w:iCs/>
-          <w:color w:val="0070C0"/>
-          <w:sz w:val="20"/>
-          <w:szCs w:val="20"/>
-        </w:rPr>
-        <w:t>(</w:t>
-      </w:r>
-      <w:r>
-        <w:rPr>
-          <w:i/>
-          <w:iCs/>
-          <w:color w:val="0070C0"/>
-          <w:sz w:val="20"/>
-          <w:szCs w:val="20"/>
-        </w:rPr>
-        <w:t>The below is the level of picture that I would expect for your final project.  High level, but shows the overall architecture of your solution</w:t>
-      </w:r>
-      <w:r>
-        <w:rPr>
-          <w:i/>
-          <w:iCs/>
-          <w:color w:val="0070C0"/>
-          <w:sz w:val="20"/>
-          <w:szCs w:val="20"/>
-        </w:rPr>
-        <w:t>)</w:t>
-      </w:r>
-    </w:p>
-    <w:p/>
-    <w:p/>
+        <w:drawing>
+          <wp:inline distT="0" distB="0" distL="0" distR="0" wp14:anchorId="4E39FF3B" wp14:editId="573A6402">
+            <wp:extent cx="4010025" cy="1600200"/>
+            <wp:effectExtent l="0" t="0" r="9525" b="0"/>
+            <wp:docPr id="1" name="Picture 1"/>
+            <wp:cNvGraphicFramePr>
+              <a:graphicFrameLocks xmlns:a="http://schemas.openxmlformats.org/drawingml/2006/main" noChangeAspect="1"/>
+            </wp:cNvGraphicFramePr>
+            <a:graphic xmlns:a="http://schemas.openxmlformats.org/drawingml/2006/main">
+              <a:graphicData uri="http://schemas.openxmlformats.org/drawingml/2006/picture">
+                <pic:pic xmlns:pic="http://schemas.openxmlformats.org/drawingml/2006/picture">
+                  <pic:nvPicPr>
+                    <pic:cNvPr id="0" name="Picture 1"/>
+                    <pic:cNvPicPr>
+                      <a:picLocks noChangeAspect="1" noChangeArrowheads="1"/>
+                    </pic:cNvPicPr>
+                  </pic:nvPicPr>
+                  <pic:blipFill>
+                    <a:blip r:embed="rId9">
+                      <a:extLst>
+                        <a:ext uri="{28A0092B-C50C-407E-A947-70E740481C1C}">
+                          <a14:useLocalDpi xmlns:a14="http://schemas.microsoft.com/office/drawing/2010/main" val="0"/>
+                        </a:ext>
+                      </a:extLst>
+                    </a:blip>
+                    <a:srcRect/>
+                    <a:stretch>
+                      <a:fillRect/>
+                    </a:stretch>
+                  </pic:blipFill>
+                  <pic:spPr bwMode="auto">
+                    <a:xfrm>
+                      <a:off x="0" y="0"/>
+                      <a:ext cx="4010025" cy="1600200"/>
+                    </a:xfrm>
+                    <a:prstGeom prst="rect">
+                      <a:avLst/>
+                    </a:prstGeom>
+                    <a:noFill/>
+                    <a:ln>
+                      <a:noFill/>
+                    </a:ln>
+                  </pic:spPr>
+                </pic:pic>
+              </a:graphicData>
+            </a:graphic>
+          </wp:inline>
+        </w:drawing>
+      </w:r>
+    </w:p>
+    <w:p>
+      <w:pPr>
+        <w:spacing w:before="100" w:beforeAutospacing="1" w:after="100" w:afterAutospacing="1"/>
+        <w:jc w:val="center"/>
+        <w:rPr>
+          <w:rFonts w:cstheme="minorHAnsi"/>
+        </w:rPr>
+      </w:pPr>
+      <w:r>
+        <w:rPr>
+          <w:rFonts w:cstheme="minorHAnsi"/>
+          <w:noProof/>
+        </w:rPr>
+        <w:lastRenderedPageBreak/>
+        <w:drawing>
+          <wp:inline distT="0" distB="0" distL="0" distR="0" wp14:anchorId="23D886BC" wp14:editId="327348CD">
+            <wp:extent cx="4152900" cy="5314950"/>
+            <wp:effectExtent l="0" t="0" r="0" b="0"/>
+            <wp:docPr id="3" name="Picture 3"/>
+            <wp:cNvGraphicFramePr>
+              <a:graphicFrameLocks xmlns:a="http://schemas.openxmlformats.org/drawingml/2006/main" noChangeAspect="1"/>
+            </wp:cNvGraphicFramePr>
+            <a:graphic xmlns:a="http://schemas.openxmlformats.org/drawingml/2006/main">
+              <a:graphicData uri="http://schemas.openxmlformats.org/drawingml/2006/picture">
+                <pic:pic xmlns:pic="http://schemas.openxmlformats.org/drawingml/2006/picture">
+                  <pic:nvPicPr>
+                    <pic:cNvPr id="0" name="Picture 3"/>
+                    <pic:cNvPicPr>
+                      <a:picLocks noChangeAspect="1" noChangeArrowheads="1"/>
+                    </pic:cNvPicPr>
+                  </pic:nvPicPr>
+                  <pic:blipFill>
+                    <a:blip r:embed="rId10">
+                      <a:extLst>
+                        <a:ext uri="{28A0092B-C50C-407E-A947-70E740481C1C}">
+                          <a14:useLocalDpi xmlns:a14="http://schemas.microsoft.com/office/drawing/2010/main" val="0"/>
+                        </a:ext>
+                      </a:extLst>
+                    </a:blip>
+                    <a:srcRect/>
+                    <a:stretch>
+                      <a:fillRect/>
+                    </a:stretch>
+                  </pic:blipFill>
+                  <pic:spPr bwMode="auto">
+                    <a:xfrm>
+                      <a:off x="0" y="0"/>
+                      <a:ext cx="4152900" cy="5314950"/>
+                    </a:xfrm>
+                    <a:prstGeom prst="rect">
+                      <a:avLst/>
+                    </a:prstGeom>
+                    <a:noFill/>
+                    <a:ln>
+                      <a:noFill/>
+                    </a:ln>
+                  </pic:spPr>
+                </pic:pic>
+              </a:graphicData>
+            </a:graphic>
+          </wp:inline>
+        </w:drawing>
+      </w:r>
+    </w:p>
+    <w:p>
+      <w:pPr>
+        <w:spacing w:before="100" w:beforeAutospacing="1" w:after="100" w:afterAutospacing="1"/>
+        <w:jc w:val="both"/>
+        <w:rPr>
+          <w:rFonts w:cstheme="minorHAnsi"/>
+        </w:rPr>
+      </w:pPr>
+      <w:r>
+        <w:rPr>
+          <w:rFonts w:cstheme="minorHAnsi"/>
+        </w:rPr>
+        <w:t>The picture above is the overall architecture of how front-end and back-end connect. There are four main components in the system: User, front-end software system using HTML</w:t>
+      </w:r>
+      <w:r>
+        <w:rPr>
+          <w:rFonts w:cstheme="minorHAnsi"/>
+        </w:rPr>
+        <w:t xml:space="preserve"> and </w:t>
+      </w:r>
+      <w:r>
+        <w:rPr>
+          <w:rFonts w:cstheme="minorHAnsi"/>
+        </w:rPr>
+        <w:t>JavaScript, back-end software system Rust, and a JSON file.</w:t>
+      </w:r>
+    </w:p>
+    <w:p>
+      <w:pPr>
+        <w:spacing w:before="100" w:beforeAutospacing="1" w:after="100" w:afterAutospacing="1"/>
+        <w:jc w:val="both"/>
+        <w:rPr>
+          <w:rFonts w:cstheme="minorHAnsi"/>
+        </w:rPr>
+      </w:pPr>
+      <w:r>
+        <w:rPr>
+          <w:rFonts w:cstheme="minorHAnsi"/>
+        </w:rPr>
+        <w:t xml:space="preserve">The front-end will display all the information for the user to view and make changes if needed. The user can add a new block to the blockchain system, change the Proof-of-Work complexity, change the number of attempts, tamper with the block's data, and then mine it again to see new changes occur to other following blocks. All user interactions to the front-end will be sent back to Rust back-end via HTTP requests. Besides that, the front-end will always read the </w:t>
+      </w:r>
+      <w:proofErr w:type="spellStart"/>
+      <w:r>
+        <w:rPr>
+          <w:rFonts w:cstheme="minorHAnsi"/>
+        </w:rPr>
+        <w:t>output.json</w:t>
+      </w:r>
+      <w:proofErr w:type="spellEnd"/>
+      <w:r>
+        <w:rPr>
+          <w:rFonts w:cstheme="minorHAnsi"/>
+        </w:rPr>
+        <w:t xml:space="preserve"> file asynchronously to keep on displaying the most recent updated blockchain.</w:t>
+      </w:r>
+    </w:p>
+    <w:p>
+      <w:pPr>
+        <w:spacing w:before="100" w:beforeAutospacing="1" w:after="100" w:afterAutospacing="1"/>
+        <w:jc w:val="both"/>
+        <w:rPr>
+          <w:rFonts w:cstheme="minorHAnsi"/>
+        </w:rPr>
+      </w:pPr>
+      <w:r>
+        <w:rPr>
+          <w:rFonts w:cstheme="minorHAnsi"/>
+        </w:rPr>
+        <w:t xml:space="preserve">The back-end Rust will accept HTTP requests from the front-end along with user's inputs (such as block's input data, changes in preferences, mine again request with block's new input data). Rust back-end will then update all of the constant variables if requested, mine a new block using user </w:t>
+      </w:r>
+      <w:r>
+        <w:rPr>
+          <w:rFonts w:cstheme="minorHAnsi"/>
+        </w:rPr>
+        <w:lastRenderedPageBreak/>
+        <w:t xml:space="preserve">input with the previous block's information, or re-mine a whole chain if the user tampered with one of the blocks. The </w:t>
+      </w:r>
+      <w:proofErr w:type="gramStart"/>
+      <w:r>
+        <w:rPr>
+          <w:rFonts w:cstheme="minorHAnsi"/>
+        </w:rPr>
+        <w:t>back-end</w:t>
+      </w:r>
+      <w:proofErr w:type="gramEnd"/>
+      <w:r>
+        <w:rPr>
+          <w:rFonts w:cstheme="minorHAnsi"/>
+        </w:rPr>
+        <w:t xml:space="preserve"> will always overwrite the </w:t>
+      </w:r>
+      <w:proofErr w:type="spellStart"/>
+      <w:r>
+        <w:rPr>
+          <w:rFonts w:cstheme="minorHAnsi"/>
+        </w:rPr>
+        <w:t>output.json</w:t>
+      </w:r>
+      <w:proofErr w:type="spellEnd"/>
+      <w:r>
+        <w:rPr>
+          <w:rFonts w:cstheme="minorHAnsi"/>
+        </w:rPr>
+        <w:t xml:space="preserve"> file as soon as any changes are made to the blockchain system. This will help to ensure that </w:t>
+      </w:r>
+      <w:proofErr w:type="spellStart"/>
+      <w:r>
+        <w:rPr>
+          <w:rFonts w:cstheme="minorHAnsi"/>
+        </w:rPr>
+        <w:t>ouput.json</w:t>
+      </w:r>
+      <w:proofErr w:type="spellEnd"/>
+      <w:r>
+        <w:rPr>
+          <w:rFonts w:cstheme="minorHAnsi"/>
+        </w:rPr>
+        <w:t xml:space="preserve"> will store the most updated blockchain.</w:t>
+      </w:r>
+    </w:p>
+    <w:p>
+      <w:pPr>
+        <w:spacing w:before="100" w:beforeAutospacing="1" w:after="100" w:afterAutospacing="1"/>
+        <w:jc w:val="both"/>
+        <w:rPr>
+          <w:rFonts w:cstheme="minorHAnsi"/>
+        </w:rPr>
+      </w:pPr>
+      <w:r>
+        <w:rPr>
+          <w:rFonts w:cstheme="minorHAnsi"/>
+        </w:rPr>
+        <w:t xml:space="preserve">Finally, the </w:t>
+      </w:r>
+      <w:proofErr w:type="spellStart"/>
+      <w:r>
+        <w:rPr>
+          <w:rFonts w:cstheme="minorHAnsi"/>
+        </w:rPr>
+        <w:t>output.json</w:t>
+      </w:r>
+      <w:proofErr w:type="spellEnd"/>
+      <w:r>
+        <w:rPr>
+          <w:rFonts w:cstheme="minorHAnsi"/>
+        </w:rPr>
+        <w:t xml:space="preserve"> file will act as a mini database to store the blockchain data. It will be deleted when the application is turned on to avoid showing the old blockchain data, and then it will be created immediately with an initial default block. The </w:t>
+      </w:r>
+      <w:proofErr w:type="spellStart"/>
+      <w:r>
+        <w:rPr>
+          <w:rFonts w:cstheme="minorHAnsi"/>
+        </w:rPr>
+        <w:t>output.json</w:t>
+      </w:r>
+      <w:proofErr w:type="spellEnd"/>
+      <w:r>
+        <w:rPr>
+          <w:rFonts w:cstheme="minorHAnsi"/>
+        </w:rPr>
+        <w:t xml:space="preserve"> does not interact with the system. The back-end stores data in the </w:t>
+      </w:r>
+      <w:proofErr w:type="spellStart"/>
+      <w:r>
+        <w:rPr>
+          <w:rFonts w:cstheme="minorHAnsi"/>
+        </w:rPr>
+        <w:t>output.json</w:t>
+      </w:r>
+      <w:proofErr w:type="spellEnd"/>
+      <w:r>
+        <w:rPr>
+          <w:rFonts w:cstheme="minorHAnsi"/>
+        </w:rPr>
+        <w:t xml:space="preserve"> file so that the front-end can read and render the blockchain.</w:t>
+      </w:r>
+    </w:p>
     <w:sectPr>
       <w:pgSz w:w="12240" w:h="15840"/>
       <w:pgMar w:top="1440" w:right="1440" w:bottom="1440" w:left="1440" w:header="720" w:footer="720" w:gutter="0"/>
@@ -1340,4 +1777,16 @@
     </a:ext>
   </a:extLst>
 </a:theme>
+</file>
+
+<file path=customXml/item1.xml><?xml version="1.0" encoding="utf-8"?>
+<b:Sources xmlns:b="http://schemas.openxmlformats.org/officeDocument/2006/bibliography" xmlns="http://schemas.openxmlformats.org/officeDocument/2006/bibliography" SelectedStyle="\APASixthEditionOfficeOnline.xsl" StyleName="APA" Version="6"/>
+</file>
+
+<file path=customXml/itemProps1.xml><?xml version="1.0" encoding="utf-8"?>
+<ds:datastoreItem xmlns:ds="http://schemas.openxmlformats.org/officeDocument/2006/customXml" ds:itemID="{C7244C34-1279-4E47-989C-E43C622992A7}">
+  <ds:schemaRefs>
+    <ds:schemaRef ds:uri="http://schemas.openxmlformats.org/officeDocument/2006/bibliography"/>
+  </ds:schemaRefs>
+</ds:datastoreItem>
 </file>
</xml_diff>